<commit_message>
PreApp Recommend Letter formatting fix
</commit_message>
<xml_diff>
--- a/arches_her/docx/Pre-App Recommend Condition Letter.docx
+++ b/arches_her/docx/Pre-App Recommend Condition Letter.docx
@@ -12,7 +12,7 @@
       </w:tblGrid>
       <w:tr>
         <w:trPr>
-          <w:trHeight w:hRule="exact" w:val="1343"/>
+          <w:trHeight w:val="1343"/>
         </w:trPr>
         <w:tc>
           <w:tcPr>
@@ -26,7 +26,8 @@
               <w:ind w:right="176"/>
               <w:jc w:val="center"/>
               <w:rPr>
-                <w:rFonts w:ascii="Source Sans Pro Light" w:hAnsi="Source Sans Pro Light"/>
+                <w:rFonts w:ascii="Source Sans Pro Light" w:hAnsi="Source Sans Pro Light" w:cstheme="minorBidi"/>
+                <w:szCs w:val="22"/>
               </w:rPr>
             </w:pPr>
             <w:r>
@@ -36,10 +37,10 @@
                 <w:lang w:eastAsia="en-GB"/>
               </w:rPr>
               <w:drawing>
-                <wp:inline distT="0" distB="0" distL="0" distR="0" wp14:anchorId="0423C2E7" wp14:editId="6AF8B8BC">
+                <wp:inline distT="0" distB="0" distL="0" distR="0" wp14:anchorId="4152BC6F" wp14:editId="46F09B87">
                   <wp:extent cx="2600325" cy="819150"/>
                   <wp:effectExtent l="0" t="0" r="9525" b="0"/>
-                  <wp:docPr id="1" name="Picture 1"/>
+                  <wp:docPr id="4" name="Picture 4"/>
                   <wp:cNvGraphicFramePr>
                     <a:graphicFrameLocks xmlns:a="http://schemas.openxmlformats.org/drawingml/2006/main" noChangeAspect="1"/>
                   </wp:cNvGraphicFramePr>
@@ -160,25 +161,21 @@
         </w:tabs>
         <w:spacing w:after="0" w:line="240" w:lineRule="auto"/>
         <w:rPr>
-          <w:rFonts w:ascii="Source Sans Pro Light" w:hAnsi="Source Sans Pro Light"/>
-        </w:rPr>
-      </w:pPr>
-    </w:p>
-    <w:p>
-      <w:pPr>
-        <w:tabs>
-          <w:tab w:val="left" w:pos="5245"/>
-        </w:tabs>
+          <w:rFonts w:ascii="Source Sans Pro Light" w:hAnsi="Source Sans Pro Light" w:cstheme="minorBidi"/>
+          <w:szCs w:val="22"/>
+        </w:rPr>
+      </w:pPr>
+    </w:p>
+    <w:p>
+      <w:pPr>
         <w:spacing w:after="0" w:line="240" w:lineRule="auto"/>
         <w:rPr>
           <w:rFonts w:ascii="Source Sans Pro Light" w:hAnsi="Source Sans Pro Light"/>
         </w:rPr>
         <w:sectPr>
-          <w:footerReference w:type="default" r:id="rId12"/>
           <w:pgSz w:w="11906" w:h="16838"/>
           <w:pgMar w:top="1440" w:right="1440" w:bottom="1440" w:left="1440" w:header="708" w:footer="708" w:gutter="0"/>
-          <w:cols w:space="708"/>
-          <w:docGrid w:linePitch="360"/>
+          <w:cols w:space="720"/>
         </w:sectPr>
       </w:pPr>
     </w:p>
@@ -190,141 +187,244 @@
         <w:spacing w:after="0" w:line="240" w:lineRule="auto"/>
         <w:rPr>
           <w:rFonts w:ascii="Source Sans Pro Light" w:hAnsi="Source Sans Pro Light"/>
-          <w:sz w:val="20"/>
-          <w:szCs w:val="20"/>
-        </w:rPr>
-      </w:pPr>
-    </w:p>
-    <w:p>
-      <w:pPr>
-        <w:pStyle w:val="KeyHeadDetails"/>
-      </w:pPr>
-      <w:r>
+        </w:rPr>
+      </w:pPr>
+    </w:p>
+    <w:p>
+      <w:pPr>
+        <w:tabs>
+          <w:tab w:val="left" w:pos="5245"/>
+        </w:tabs>
+        <w:spacing w:after="0" w:line="240" w:lineRule="auto"/>
+        <w:rPr>
+          <w:rFonts w:ascii="Source Sans Pro Light" w:hAnsi="Source Sans Pro Light"/>
+        </w:rPr>
+      </w:pPr>
+      <w:r>
+        <w:rPr>
+          <w:rFonts w:ascii="Source Sans Pro Light" w:hAnsi="Source Sans Pro Light"/>
+        </w:rPr>
         <w:t>&lt;Name of person consulting&gt;</w:t>
       </w:r>
     </w:p>
     <w:p>
       <w:pPr>
-        <w:pStyle w:val="KeyHeadDetails"/>
-      </w:pPr>
-      <w:r>
-        <w:t>&lt;Address of consulting organisation&gt;</w:t>
-      </w:r>
-      <w:r>
-        <w:t xml:space="preserve">  </w:t>
-      </w:r>
-      <w:r>
-        <w:t xml:space="preserve"> </w:t>
-      </w:r>
-    </w:p>
-    <w:p>
-      <w:pPr>
-        <w:pStyle w:val="KeyHeadDetails"/>
-      </w:pPr>
-    </w:p>
-    <w:p>
-      <w:pPr>
-        <w:pStyle w:val="KeyHeadDetails"/>
-      </w:pPr>
-      <w:r>
+        <w:tabs>
+          <w:tab w:val="left" w:pos="5245"/>
+        </w:tabs>
+        <w:spacing w:after="0" w:line="240" w:lineRule="auto"/>
+        <w:rPr>
+          <w:rFonts w:ascii="Source Sans Pro Light" w:hAnsi="Source Sans Pro Light"/>
+        </w:rPr>
+      </w:pPr>
+      <w:r>
+        <w:rPr>
+          <w:rFonts w:ascii="Source Sans Pro Light" w:hAnsi="Source Sans Pro Light"/>
+        </w:rPr>
+        <w:t xml:space="preserve">&lt;Address of consulting organisation&gt;   </w:t>
+      </w:r>
+    </w:p>
+    <w:p>
+      <w:pPr>
+        <w:tabs>
+          <w:tab w:val="left" w:pos="5245"/>
+        </w:tabs>
+        <w:spacing w:after="0" w:line="240" w:lineRule="auto"/>
+        <w:rPr>
+          <w:rFonts w:ascii="Source Sans Pro Light" w:hAnsi="Source Sans Pro Light"/>
+        </w:rPr>
+      </w:pPr>
+    </w:p>
+    <w:p>
+      <w:pPr>
+        <w:tabs>
+          <w:tab w:val="left" w:pos="5245"/>
+        </w:tabs>
+        <w:spacing w:after="0" w:line="240" w:lineRule="auto"/>
+        <w:rPr>
+          <w:rFonts w:ascii="Source Sans Pro Light" w:hAnsi="Source Sans Pro Light"/>
+        </w:rPr>
+      </w:pPr>
+      <w:r>
+        <w:rPr>
+          <w:rFonts w:ascii="Source Sans Pro Light" w:hAnsi="Source Sans Pro Light"/>
+        </w:rPr>
         <w:br w:type="column"/>
       </w:r>
     </w:p>
     <w:p>
       <w:pPr>
-        <w:pStyle w:val="KeyHeadDetails"/>
-      </w:pPr>
-      <w:r>
-        <w:t xml:space="preserve">Your Ref: </w:t>
-      </w:r>
-      <w:r>
-        <w:t>&lt;Reference&gt;</w:t>
-      </w:r>
-    </w:p>
-    <w:p>
-      <w:pPr>
-        <w:pStyle w:val="KeyHeadDetails"/>
-      </w:pPr>
-      <w:r>
-        <w:t xml:space="preserve">Our Ref: </w:t>
-      </w:r>
-      <w:r>
-        <w:t>&lt;Primary Reference Number&gt;</w:t>
-      </w:r>
-    </w:p>
-    <w:p>
-      <w:pPr>
-        <w:pStyle w:val="KeyHeadDetails"/>
-      </w:pPr>
-      <w:r>
+        <w:tabs>
+          <w:tab w:val="left" w:pos="5245"/>
+        </w:tabs>
+        <w:spacing w:after="0" w:line="240" w:lineRule="auto"/>
+        <w:rPr>
+          <w:rFonts w:ascii="Source Sans Pro Light" w:hAnsi="Source Sans Pro Light"/>
+        </w:rPr>
+      </w:pPr>
+      <w:r>
+        <w:rPr>
+          <w:rFonts w:ascii="Source Sans Pro Light" w:hAnsi="Source Sans Pro Light"/>
+        </w:rPr>
+        <w:t>Your Ref: &lt;Reference&gt;</w:t>
+      </w:r>
+      <w:r>
+        <w:rPr>
+          <w:rFonts w:ascii="Source Sans Pro Light" w:hAnsi="Source Sans Pro Light" w:cs="Arial"/>
+        </w:rPr>
+      </w:r>
+      <w:r>
+        <w:rPr>
+          <w:rFonts w:ascii="Source Sans Pro Light" w:hAnsi="Source Sans Pro Light"/>
+        </w:rPr>
+      </w:r>
+    </w:p>
+    <w:p>
+      <w:pPr>
+        <w:tabs>
+          <w:tab w:val="left" w:pos="5245"/>
+        </w:tabs>
+        <w:spacing w:after="0" w:line="240" w:lineRule="auto"/>
+        <w:rPr>
+          <w:rFonts w:ascii="Source Sans Pro Light" w:hAnsi="Source Sans Pro Light"/>
+        </w:rPr>
+      </w:pPr>
+      <w:r>
+        <w:rPr>
+          <w:rFonts w:ascii="Source Sans Pro Light" w:hAnsi="Source Sans Pro Light"/>
+        </w:rPr>
+        <w:t>Our Ref: &lt;Primary Reference Number&gt;</w:t>
+      </w:r>
+      <w:r>
+        <w:rPr>
+          <w:rFonts w:ascii="Source Sans Pro Light" w:hAnsi="Source Sans Pro Light" w:cs="Arial"/>
+        </w:rPr>
+      </w:r>
+      <w:r>
+        <w:rPr>
+          <w:rFonts w:ascii="Source Sans Pro Light" w:hAnsi="Source Sans Pro Light"/>
+        </w:rPr>
+      </w:r>
+    </w:p>
+    <w:p>
+      <w:pPr>
+        <w:tabs>
+          <w:tab w:val="left" w:pos="5245"/>
+        </w:tabs>
+        <w:spacing w:after="0" w:line="240" w:lineRule="auto"/>
+        <w:rPr>
+          <w:rFonts w:ascii="Source Sans Pro Light" w:hAnsi="Source Sans Pro Light"/>
+        </w:rPr>
+      </w:pPr>
+      <w:r>
+        <w:rPr>
+          <w:rFonts w:ascii="Source Sans Pro Light" w:hAnsi="Source Sans Pro Light"/>
+        </w:rPr>
         <w:tab/>
       </w:r>
       <w:r>
+        <w:rPr>
+          <w:rFonts w:ascii="Source Sans Pro Light" w:hAnsi="Source Sans Pro Light"/>
+        </w:rPr>
         <w:tab/>
       </w:r>
       <w:r>
+        <w:rPr>
+          <w:rFonts w:ascii="Source Sans Pro Light" w:hAnsi="Source Sans Pro Light"/>
+        </w:rPr>
         <w:tab/>
       </w:r>
       <w:r>
+        <w:rPr>
+          <w:rFonts w:ascii="Source Sans Pro Light" w:hAnsi="Source Sans Pro Light"/>
+        </w:rPr>
         <w:tab/>
       </w:r>
     </w:p>
     <w:p>
       <w:pPr>
-        <w:pStyle w:val="KeyHeadDetails"/>
-      </w:pPr>
-      <w:r>
-        <w:t xml:space="preserve">Contact: </w:t>
-      </w:r>
-    </w:p>
-    <w:p>
-      <w:pPr>
-        <w:pStyle w:val="KeyHeadDetails"/>
-      </w:pPr>
-      <w:r>
-        <w:t>&lt;Casework Officer&gt;</w:t>
-      </w:r>
-    </w:p>
-    <w:p>
-      <w:pPr>
-        <w:pStyle w:val="KeyHeadDetails"/>
-      </w:pPr>
-      <w:r>
-        <w:t>&lt;Casework Officer Number&gt;</w:t>
-      </w:r>
-    </w:p>
-    <w:p>
-      <w:pPr>
-        <w:pStyle w:val="KeyHeadDetails"/>
-        <w:rPr>
-          <w:rFonts w:cs="Arial"/>
-        </w:rPr>
-      </w:pPr>
-      <w:r>
-        <w:rPr>
-          <w:rFonts w:cs="Arial"/>
-        </w:rPr>
-        <w:t>&lt;Casework Officer Email&gt;</w:t>
-      </w:r>
-    </w:p>
-    <w:p>
-      <w:pPr>
-        <w:tabs>
-          <w:tab w:val="left" w:pos="5245"/>
-        </w:tabs>
-        <w:spacing w:after="0" w:line="240" w:lineRule="auto"/>
-        <w:rPr>
-          <w:rFonts w:ascii="Source Sans Pro Light" w:hAnsi="Source Sans Pro Light"/>
-          <w:sz w:val="20"/>
-          <w:szCs w:val="20"/>
-        </w:rPr>
-      </w:pPr>
-    </w:p>
-    <w:p>
-      <w:pPr>
-        <w:tabs>
-          <w:tab w:val="left" w:pos="5245"/>
-        </w:tabs>
+        <w:tabs>
+          <w:tab w:val="left" w:pos="5245"/>
+        </w:tabs>
+        <w:spacing w:after="0" w:line="240" w:lineRule="auto"/>
+        <w:rPr>
+          <w:rFonts w:ascii="Source Sans Pro Light" w:hAnsi="Source Sans Pro Light"/>
+        </w:rPr>
+      </w:pPr>
+      <w:r>
+        <w:rPr>
+          <w:rFonts w:ascii="Source Sans Pro Light" w:hAnsi="Source Sans Pro Light"/>
+        </w:rPr>
+        <w:t>Contact: &lt;Casework Officer&gt;</w:t>
+      </w:r>
+      <w:r>
+        <w:rPr>
+          <w:rFonts w:ascii="Source Sans Pro Light" w:hAnsi="Source Sans Pro Light" w:cs="Arial"/>
+        </w:rPr>
+      </w:r>
+    </w:p>
+    <w:p>
+      <w:pPr>
+        <w:tabs>
+          <w:tab w:val="left" w:pos="5245"/>
+        </w:tabs>
+        <w:spacing w:after="0" w:line="240" w:lineRule="auto"/>
+        <w:rPr>
+          <w:rFonts w:ascii="Source Sans Pro Light" w:hAnsi="Source Sans Pro Light"/>
+        </w:rPr>
+      </w:pPr>
+      <w:r>
+        <w:rPr>
+          <w:rFonts w:ascii="Source Sans Pro Light" w:hAnsi="Source Sans Pro Light"/>
+        </w:rPr>
+        <w:t xml:space="preserve">Direct Dial: &lt;Casework Officer Number&gt; </w:t>
+      </w:r>
+      <w:r>
+        <w:rPr>
+          <w:rFonts w:ascii="Source Sans Pro Light" w:hAnsi="Source Sans Pro Light" w:cs="Arial"/>
+        </w:rPr>
+      </w:r>
+      <w:r>
+        <w:rPr>
+          <w:rFonts w:ascii="Source Sans Pro Light" w:hAnsi="Source Sans Pro Light"/>
+        </w:rPr>
+      </w:r>
+    </w:p>
+    <w:p>
+      <w:pPr>
+        <w:tabs>
+          <w:tab w:val="left" w:pos="5245"/>
+        </w:tabs>
+        <w:spacing w:after="0" w:line="240" w:lineRule="auto"/>
+        <w:rPr>
+          <w:rFonts w:ascii="Source Sans Pro Light" w:hAnsi="Source Sans Pro Light" w:cs="Arial"/>
+        </w:rPr>
+      </w:pPr>
+      <w:r>
+        <w:rPr>
+          <w:rFonts w:ascii="Source Sans Pro Light" w:hAnsi="Source Sans Pro Light"/>
+        </w:rPr>
+        <w:t>Email: &lt;Casework Officer Email&gt;</w:t>
+      </w:r>
+      <w:r>
+        <w:rPr>
+          <w:rFonts w:ascii="Source Sans Pro Light" w:hAnsi="Source Sans Pro Light" w:cs="Arial"/>
+        </w:rPr>
+      </w:r>
+    </w:p>
+    <w:p>
+      <w:pPr>
+        <w:tabs>
+          <w:tab w:val="left" w:pos="5245"/>
+        </w:tabs>
+        <w:spacing w:after="0" w:line="240" w:lineRule="auto"/>
+        <w:rPr>
+          <w:rFonts w:ascii="Source Sans Pro Light" w:hAnsi="Source Sans Pro Light" w:cstheme="minorBidi"/>
+        </w:rPr>
+      </w:pPr>
+    </w:p>
+    <w:p>
+      <w:pPr>
         <w:spacing w:after="0" w:line="240" w:lineRule="auto"/>
         <w:rPr>
           <w:rFonts w:ascii="Source Sans Pro Light" w:hAnsi="Source Sans Pro Light"/>
@@ -333,8 +433,10 @@
           <w:type w:val="continuous"/>
           <w:pgSz w:w="11906" w:h="16838"/>
           <w:pgMar w:top="1440" w:right="1440" w:bottom="1440" w:left="1440" w:header="708" w:footer="708" w:gutter="0"/>
-          <w:cols w:num="2" w:space="720"/>
-          <w:docGrid w:linePitch="360"/>
+          <w:cols w:num="2" w:space="720" w:equalWidth="0">
+            <w:col w:w="5004" w:space="720"/>
+            <w:col w:w="3300"/>
+          </w:cols>
         </w:sectPr>
       </w:pPr>
     </w:p>
@@ -351,71 +453,81 @@
     </w:p>
     <w:p>
       <w:pPr>
-        <w:pStyle w:val="Keybody"/>
-      </w:pPr>
-      <w:r>
+        <w:tabs>
+          <w:tab w:val="left" w:pos="5245"/>
+        </w:tabs>
+        <w:spacing w:after="0" w:line="240" w:lineRule="auto"/>
+        <w:rPr>
+          <w:rFonts w:ascii="Source Sans Pro Light" w:hAnsi="Source Sans Pro Light"/>
+        </w:rPr>
+      </w:pPr>
+      <w:r>
+        <w:rPr>
+          <w:rFonts w:ascii="Source Sans Pro Light" w:hAnsi="Source Sans Pro Light"/>
+        </w:rPr>
         <w:t xml:space="preserve">                                                                                          </w:t>
       </w:r>
       <w:r>
+        <w:rPr>
+          <w:rFonts w:ascii="Source Sans Pro Light" w:hAnsi="Source Sans Pro Light"/>
+        </w:rPr>
         <w:tab/>
       </w:r>
       <w:r>
+        <w:rPr>
+          <w:rFonts w:ascii="Source Sans Pro Light" w:hAnsi="Source Sans Pro Light"/>
+        </w:rPr>
         <w:tab/>
-      </w:r>
-      <w:r>
-        <w:t xml:space="preserve"> </w:t>
-      </w:r>
-      <w:r>
-        <w:t>&lt;Completion Date&gt;</w:t>
-      </w:r>
-    </w:p>
-    <w:p>
-      <w:pPr>
-        <w:tabs>
-          <w:tab w:val="left" w:pos="5245"/>
-        </w:tabs>
-        <w:spacing w:after="0" w:line="240" w:lineRule="auto"/>
-        <w:rPr>
-          <w:rFonts w:ascii="Source Sans Pro Light" w:hAnsi="Source Sans Pro Light"/>
-        </w:rPr>
-      </w:pPr>
-    </w:p>
-    <w:p>
-      <w:pPr>
-        <w:tabs>
-          <w:tab w:val="left" w:pos="5245"/>
-        </w:tabs>
-        <w:spacing w:after="0" w:line="240" w:lineRule="auto"/>
-        <w:rPr>
-          <w:rFonts w:ascii="Source Sans Pro Light" w:hAnsi="Source Sans Pro Light"/>
-        </w:rPr>
-      </w:pPr>
-    </w:p>
-    <w:p>
-      <w:pPr>
-        <w:tabs>
-          <w:tab w:val="left" w:pos="5245"/>
-        </w:tabs>
-        <w:spacing w:after="0" w:line="240" w:lineRule="auto"/>
-        <w:rPr>
-          <w:rFonts w:ascii="Source Sans Pro Light" w:hAnsi="Source Sans Pro Light"/>
-        </w:rPr>
-      </w:pPr>
-      <w:r>
-        <w:rPr>
-          <w:rFonts w:ascii="Source Sans Pro Light" w:hAnsi="Source Sans Pro Light"/>
-        </w:rPr>
-        <w:t>Dear</w:t>
-      </w:r>
-      <w:r>
-        <w:rPr>
-          <w:rFonts w:ascii="Source Sans Pro Light" w:hAnsi="Source Sans Pro Light"/>
-        </w:rPr>
-        <w:t xml:space="preserve"> </w:t>
-      </w:r>
-      <w:r>
-        <w:rPr>
-          <w:rStyle w:val="KeybodyChar"/>
+        <w:t xml:space="preserve"> &lt;Completion Date&gt;</w:t>
+      </w:r>
+      <w:r>
+        <w:rPr>
+          <w:rFonts w:ascii="Source Sans Pro Light" w:hAnsi="Source Sans Pro Light" w:cs="Arial"/>
+        </w:rPr>
+      </w:r>
+    </w:p>
+    <w:p>
+      <w:pPr>
+        <w:tabs>
+          <w:tab w:val="left" w:pos="5245"/>
+        </w:tabs>
+        <w:spacing w:after="0" w:line="240" w:lineRule="auto"/>
+        <w:rPr>
+          <w:rFonts w:ascii="Source Sans Pro Light" w:hAnsi="Source Sans Pro Light"/>
+        </w:rPr>
+      </w:pPr>
+    </w:p>
+    <w:p>
+      <w:pPr>
+        <w:tabs>
+          <w:tab w:val="left" w:pos="5245"/>
+        </w:tabs>
+        <w:spacing w:after="0" w:line="240" w:lineRule="auto"/>
+        <w:rPr>
+          <w:rFonts w:ascii="Source Sans Pro Light" w:hAnsi="Source Sans Pro Light"/>
+        </w:rPr>
+      </w:pPr>
+    </w:p>
+    <w:p>
+      <w:pPr>
+        <w:tabs>
+          <w:tab w:val="left" w:pos="5245"/>
+        </w:tabs>
+        <w:spacing w:after="0" w:line="240" w:lineRule="auto"/>
+        <w:rPr>
+          <w:rFonts w:ascii="Source Sans Pro Light" w:hAnsi="Source Sans Pro Light"/>
+        </w:rPr>
+      </w:pPr>
+      <w:r>
+        <w:rPr>
+          <w:rFonts w:ascii="Source Sans Pro Light" w:hAnsi="Source Sans Pro Light"/>
+        </w:rPr>
+        <w:t xml:space="preserve">Dear </w:t>
+      </w:r>
+      <w:r>
+        <w:rPr>
+          <w:rFonts w:ascii="Source Sans Pro Light" w:hAnsi="Source Sans Pro Light" w:cs="Arial"/>
+          <w:noProof/>
         </w:rPr>
         <w:t>&lt;Contact Name&gt;</w:t>
       </w:r>
@@ -472,551 +584,540 @@
           <w:rFonts w:ascii="Source Sans Pro Light" w:hAnsi="Source Sans Pro Light"/>
           <w:b/>
         </w:rPr>
-        <w:t>NATIONAL PLANNING POLICY FRAMEWORK 20</w:t>
-      </w:r>
-      <w:r>
-        <w:rPr>
-          <w:rFonts w:ascii="Source Sans Pro Light" w:hAnsi="Source Sans Pro Light"/>
+        <w:t>NATIONAL PLANNING POLICY FRAMEWORK 2021</w:t>
+      </w:r>
+    </w:p>
+    <w:p>
+      <w:pPr>
+        <w:tabs>
+          <w:tab w:val="left" w:pos="5245"/>
+        </w:tabs>
+        <w:spacing w:after="0" w:line="240" w:lineRule="auto"/>
+        <w:rPr>
+          <w:rFonts w:ascii="Source Sans Pro Light" w:hAnsi="Source Sans Pro Light"/>
+        </w:rPr>
+      </w:pPr>
+    </w:p>
+    <w:p>
+      <w:pPr>
+        <w:tabs>
+          <w:tab w:val="left" w:pos="-1094"/>
+          <w:tab w:val="left" w:pos="-720"/>
+          <w:tab w:val="left" w:pos="0"/>
+          <w:tab w:val="left" w:pos="720"/>
+          <w:tab w:val="left" w:pos="1440"/>
+          <w:tab w:val="left" w:pos="2160"/>
+          <w:tab w:val="left" w:pos="2880"/>
+          <w:tab w:val="left" w:pos="3600"/>
+          <w:tab w:val="left" w:pos="4320"/>
+          <w:tab w:val="left" w:pos="5040"/>
+          <w:tab w:val="left" w:pos="5760"/>
+          <w:tab w:val="left" w:pos="6099"/>
+          <w:tab w:val="left" w:pos="7200"/>
+        </w:tabs>
+        <w:spacing w:after="0" w:line="240" w:lineRule="auto"/>
+        <w:rPr>
+          <w:rFonts w:cs="Arial"/>
           <w:b/>
         </w:rPr>
-        <w:t>21</w:t>
-      </w:r>
-    </w:p>
-    <w:p>
-      <w:pPr>
-        <w:tabs>
-          <w:tab w:val="left" w:pos="5245"/>
-        </w:tabs>
-        <w:spacing w:after="0" w:line="240" w:lineRule="auto"/>
-        <w:rPr>
-          <w:rFonts w:ascii="Source Sans Pro Light" w:hAnsi="Source Sans Pro Light"/>
-        </w:rPr>
-      </w:pPr>
-    </w:p>
-    <w:p>
-      <w:pPr>
-        <w:pStyle w:val="Keybody"/>
-        <w:rPr>
+      </w:pPr>
+      <w:r>
+        <w:rPr>
+          <w:rFonts w:cs="Arial"/>
           <w:b/>
-          <w:bCs/>
-        </w:rPr>
-      </w:pPr>
-      <w:r>
-        <w:rPr>
+        </w:rPr>
+        <w:t>&lt;Consultation Name&gt;</w:t>
+      </w:r>
+    </w:p>
+    <w:p>
+      <w:pPr>
+        <w:tabs>
+          <w:tab w:val="left" w:pos="5245"/>
+        </w:tabs>
+        <w:spacing w:after="0" w:line="240" w:lineRule="auto"/>
+        <w:rPr>
+          <w:rFonts w:cs="Arial"/>
+          <w:i/>
+        </w:rPr>
+      </w:pPr>
+      <w:r>
+        <w:rPr>
+          <w:rFonts w:cs="Arial"/>
+        </w:rPr>
+        <w:t>&lt;Proposal Description&gt;</w:t>
+      </w:r>
+      <w:r>
+        <w:rPr>
+          <w:rFonts w:cs="Arial"/>
+          <w:i/>
+        </w:rPr>
+      </w:r>
+      <w:r>
+        <w:rPr>
+          <w:rFonts w:cs="Arial"/>
+        </w:rPr>
+      </w:r>
+    </w:p>
+    <w:p>
+      <w:pPr>
+        <w:tabs>
+          <w:tab w:val="left" w:pos="5245"/>
+        </w:tabs>
+        <w:spacing w:after="0" w:line="240" w:lineRule="auto"/>
+        <w:rPr>
+          <w:rFonts w:ascii="Source Sans Pro Light" w:hAnsi="Source Sans Pro Light" w:cstheme="minorBidi"/>
+        </w:rPr>
+      </w:pPr>
+    </w:p>
+    <w:p>
+      <w:pPr>
+        <w:tabs>
+          <w:tab w:val="left" w:pos="5245"/>
+        </w:tabs>
+        <w:spacing w:after="0" w:line="240" w:lineRule="auto"/>
+        <w:rPr>
+          <w:rFonts w:ascii="Source Sans Pro Light" w:hAnsi="Source Sans Pro Light"/>
           <w:b/>
-          <w:bCs/>
-        </w:rPr>
-        <w:t>&lt;Consultation Name&gt;</w:t>
-      </w:r>
-    </w:p>
-    <w:p>
-      <w:pPr>
-        <w:pStyle w:val="Keybody"/>
-        <w:rPr>
-          <w:i/>
-        </w:rPr>
-      </w:pPr>
-    </w:p>
-    <w:p>
-      <w:pPr>
-        <w:pStyle w:val="Keybody"/>
-        <w:rPr>
-          <w:i/>
-        </w:rPr>
-      </w:pPr>
+          <w:u w:val="single"/>
+        </w:rPr>
+      </w:pPr>
+      <w:r>
+        <w:rPr>
+          <w:rFonts w:ascii="Source Sans Pro Light" w:hAnsi="Source Sans Pro Light"/>
+          <w:b/>
+          <w:u w:val="single"/>
+        </w:rPr>
+        <w:t>Recommend Archaeological Condition(s)</w:t>
+      </w:r>
+    </w:p>
+    <w:p>
+      <w:pPr>
+        <w:tabs>
+          <w:tab w:val="left" w:pos="5245"/>
+        </w:tabs>
+        <w:spacing w:after="0" w:line="240" w:lineRule="auto"/>
+        <w:rPr>
+          <w:rFonts w:ascii="Source Sans Pro Light" w:hAnsi="Source Sans Pro Light"/>
+        </w:rPr>
+      </w:pPr>
+    </w:p>
+    <w:p>
+      <w:pPr>
+        <w:tabs>
+          <w:tab w:val="left" w:pos="5245"/>
+        </w:tabs>
+        <w:spacing w:after="0" w:line="240" w:lineRule="auto"/>
+        <w:rPr>
+          <w:rFonts w:ascii="Source Sans Pro Light" w:hAnsi="Source Sans Pro Light"/>
+        </w:rPr>
+      </w:pPr>
+      <w:r>
+        <w:rPr>
+          <w:rFonts w:ascii="Source Sans Pro Light" w:hAnsi="Source Sans Pro Light"/>
+        </w:rPr>
+        <w:t>Thank you for your consultation received on &lt;Log Date&gt;</w:t>
+      </w:r>
+      <w:r>
+        <w:rPr>
+          <w:rFonts w:ascii="Source Sans Pro Light" w:hAnsi="Source Sans Pro Light" w:cs="Arial"/>
+        </w:rPr>
+      </w:r>
+      <w:r>
+        <w:rPr>
+          <w:rFonts w:ascii="Source Sans Pro Light" w:hAnsi="Source Sans Pro Light"/>
+        </w:rPr>
+        <w:t>.</w:t>
+      </w:r>
+    </w:p>
+    <w:p>
+      <w:pPr>
+        <w:tabs>
+          <w:tab w:val="left" w:pos="5245"/>
+        </w:tabs>
+        <w:spacing w:after="0" w:line="240" w:lineRule="auto"/>
+        <w:rPr>
+          <w:rFonts w:ascii="Source Sans Pro Light" w:hAnsi="Source Sans Pro Light"/>
+        </w:rPr>
+      </w:pPr>
+    </w:p>
+    <w:p>
+      <w:pPr>
+        <w:tabs>
+          <w:tab w:val="left" w:pos="5245"/>
+        </w:tabs>
+        <w:spacing w:after="0" w:line="240" w:lineRule="auto"/>
+        <w:rPr>
+          <w:rFonts w:ascii="Source Sans Pro Light" w:hAnsi="Source Sans Pro Light"/>
+        </w:rPr>
+      </w:pPr>
+      <w:r>
+        <w:rPr>
+          <w:rFonts w:ascii="Source Sans Pro Light" w:hAnsi="Source Sans Pro Light"/>
+        </w:rPr>
+        <w:t>The Greater London Archaeological Advisory Service (GLAAS) gives advice on archaeology and planning.  Our advice follows the National Planning Policy Framework (NPPF) and the GLAAS Charter.</w:t>
+      </w:r>
+    </w:p>
+    <w:p>
+      <w:pPr>
+        <w:tabs>
+          <w:tab w:val="left" w:pos="5245"/>
+        </w:tabs>
+        <w:spacing w:after="0" w:line="240" w:lineRule="auto"/>
+        <w:rPr>
+          <w:rFonts w:ascii="Source Sans Pro Light" w:hAnsi="Source Sans Pro Light"/>
+        </w:rPr>
+      </w:pPr>
+    </w:p>
+    <w:p>
+      <w:pPr>
+        <w:tabs>
+          <w:tab w:val="left" w:pos="5245"/>
+        </w:tabs>
+        <w:spacing w:after="0" w:line="240" w:lineRule="auto"/>
+        <w:rPr>
+          <w:rFonts w:ascii="Source Sans Pro Light" w:hAnsi="Source Sans Pro Light"/>
+          <w:u w:val="single"/>
+        </w:rPr>
+      </w:pPr>
+      <w:r>
+        <w:rPr>
+          <w:rFonts w:ascii="Source Sans Pro Light" w:hAnsi="Source Sans Pro Light"/>
+          <w:u w:val="single"/>
+        </w:rPr>
+        <w:t>Assessment of Significance and Impact</w:t>
+      </w:r>
+    </w:p>
+    <w:p>
+      <w:pPr>
+        <w:tabs>
+          <w:tab w:val="left" w:pos="5245"/>
+        </w:tabs>
+        <w:spacing w:after="0" w:line="240" w:lineRule="auto"/>
+        <w:rPr>
+          <w:rFonts w:ascii="Source Sans Pro Light" w:hAnsi="Source Sans Pro Light"/>
+          <w:u w:val="single"/>
+        </w:rPr>
+      </w:pPr>
+    </w:p>
+    <w:p>
+      <w:pPr>
+        <w:spacing w:after="0"/>
+        <w:rPr>
+          <w:szCs w:val="22"/>
+        </w:rPr>
+      </w:pPr>
+      <w:r>
+        <w:t>&lt;Archaeological Priority Area&gt;</w:t>
+      </w:r>
+    </w:p>
+    <w:p>
+      <w:pPr>
+        <w:spacing w:after="0" w:line="240" w:lineRule="auto"/>
+        <w:rPr>
+          <w:rFonts w:cs="Arial"/>
+        </w:rPr>
+      </w:pPr>
+    </w:p>
+    <w:p>
+      <w:pPr>
+        <w:tabs>
+          <w:tab w:val="left" w:pos="5245"/>
+        </w:tabs>
+        <w:spacing w:after="0" w:line="240" w:lineRule="auto"/>
+        <w:rPr>
+          <w:rFonts w:ascii="Source Sans Pro Light" w:hAnsi="Source Sans Pro Light" w:cstheme="minorBidi"/>
+        </w:rPr>
+      </w:pPr>
+      <w:r>
+        <w:rPr>
+          <w:rFonts w:cs="Arial"/>
+        </w:rPr>
+        <w:t>&lt;Assessment of Significance&gt;</w:t>
+      </w:r>
+    </w:p>
+    <w:p>
+      <w:pPr>
+        <w:tabs>
+          <w:tab w:val="left" w:pos="5245"/>
+        </w:tabs>
+        <w:spacing w:after="0" w:line="240" w:lineRule="auto"/>
+        <w:rPr>
+          <w:rFonts w:ascii="Source Sans Pro Light" w:hAnsi="Source Sans Pro Light"/>
+        </w:rPr>
+      </w:pPr>
+    </w:p>
+    <w:p>
+      <w:pPr>
+        <w:tabs>
+          <w:tab w:val="left" w:pos="5245"/>
+        </w:tabs>
+        <w:spacing w:after="0" w:line="240" w:lineRule="auto"/>
+        <w:rPr>
+          <w:rFonts w:ascii="Source Sans Pro Light" w:hAnsi="Source Sans Pro Light"/>
+          <w:u w:val="single"/>
+        </w:rPr>
+      </w:pPr>
+      <w:r>
+        <w:rPr>
+          <w:rFonts w:ascii="Source Sans Pro Light" w:hAnsi="Source Sans Pro Light"/>
+          <w:u w:val="single"/>
+        </w:rPr>
+        <w:t>Planning Policies</w:t>
+      </w:r>
+    </w:p>
+    <w:p>
+      <w:pPr>
+        <w:tabs>
+          <w:tab w:val="left" w:pos="5245"/>
+        </w:tabs>
+        <w:spacing w:after="0" w:line="240" w:lineRule="auto"/>
+        <w:rPr>
+          <w:rFonts w:ascii="Source Sans Pro Light" w:hAnsi="Source Sans Pro Light"/>
+        </w:rPr>
+      </w:pPr>
+      <w:r>
+        <w:rPr>
+          <w:rFonts w:ascii="Source Sans Pro Light" w:hAnsi="Source Sans Pro Light"/>
+        </w:rPr>
+        <w:t xml:space="preserve">NPPF Section 16 and the London Plan (2021 Policy HC1) recognise the positive contribution of heritage assets of all kinds and make the conservation of archaeological interest a material planning consideration.  NPPF paragraph 194 says applicants should provide an archaeological assessment if their development could affect a heritage asset of archaeological interest.  </w:t>
+      </w:r>
+    </w:p>
+    <w:p>
+      <w:pPr>
+        <w:tabs>
+          <w:tab w:val="left" w:pos="5245"/>
+        </w:tabs>
+        <w:spacing w:after="0" w:line="240" w:lineRule="auto"/>
+        <w:rPr>
+          <w:rFonts w:ascii="Source Sans Pro Light" w:hAnsi="Source Sans Pro Light"/>
+        </w:rPr>
+      </w:pPr>
+    </w:p>
+    <w:p>
+      <w:pPr>
+        <w:tabs>
+          <w:tab w:val="left" w:pos="5245"/>
+        </w:tabs>
+        <w:spacing w:after="0" w:line="240" w:lineRule="auto"/>
+        <w:rPr>
+          <w:rFonts w:ascii="Source Sans Pro Light" w:hAnsi="Source Sans Pro Light"/>
+        </w:rPr>
+      </w:pPr>
+      <w:r>
+        <w:rPr>
+          <w:rFonts w:ascii="Source Sans Pro Light" w:hAnsi="Source Sans Pro Light"/>
+        </w:rPr>
+        <w:t>NPPF paragraphs 190 and 197 and London Plan Policy HC1 emphasise the positive contributions heritage assets can make to sustainable communities and places.  Applicants should therefore expect to identify appropriate enhancement opportunities.</w:t>
+      </w:r>
+    </w:p>
+    <w:p>
+      <w:pPr>
+        <w:tabs>
+          <w:tab w:val="left" w:pos="5245"/>
+        </w:tabs>
+        <w:spacing w:after="0" w:line="240" w:lineRule="auto"/>
+        <w:rPr>
+          <w:rFonts w:ascii="Source Sans Pro Light" w:hAnsi="Source Sans Pro Light"/>
+        </w:rPr>
+      </w:pPr>
+    </w:p>
+    <w:p>
+      <w:pPr>
+        <w:tabs>
+          <w:tab w:val="left" w:pos="5245"/>
+        </w:tabs>
+        <w:spacing w:after="0" w:line="240" w:lineRule="auto"/>
+        <w:rPr>
+          <w:rFonts w:ascii="Source Sans Pro Light" w:hAnsi="Source Sans Pro Light"/>
+        </w:rPr>
+      </w:pPr>
+      <w:r>
+        <w:rPr>
+          <w:rFonts w:ascii="Source Sans Pro Light" w:hAnsi="Source Sans Pro Light"/>
+        </w:rPr>
+        <w:t>If planning consent is granted, paragraph 205 of the NPPF says that applicants should record the significance of any heritage assets that the development harms. Applicants should also improve knowledge of assets and make this public.</w:t>
+      </w:r>
+    </w:p>
+    <w:p>
+      <w:pPr>
+        <w:tabs>
+          <w:tab w:val="left" w:pos="5245"/>
+        </w:tabs>
+        <w:spacing w:after="0" w:line="240" w:lineRule="auto"/>
+        <w:rPr>
+          <w:rFonts w:ascii="Source Sans Pro Light" w:hAnsi="Source Sans Pro Light"/>
+        </w:rPr>
+      </w:pPr>
+    </w:p>
+    <w:p>
+      <w:pPr>
+        <w:tabs>
+          <w:tab w:val="left" w:pos="5245"/>
+        </w:tabs>
+        <w:spacing w:after="0" w:line="240" w:lineRule="auto"/>
+        <w:rPr>
+          <w:rFonts w:ascii="Source Sans Pro Light" w:hAnsi="Source Sans Pro Light"/>
+          <w:u w:val="single"/>
+        </w:rPr>
+      </w:pPr>
+      <w:r>
+        <w:rPr>
+          <w:rFonts w:ascii="Source Sans Pro Light" w:hAnsi="Source Sans Pro Light"/>
+          <w:u w:val="single"/>
+        </w:rPr>
+        <w:t>Recommendations</w:t>
+      </w:r>
+    </w:p>
+    <w:p>
+      <w:pPr>
+        <w:tabs>
+          <w:tab w:val="left" w:pos="5245"/>
+        </w:tabs>
+        <w:spacing w:after="0" w:line="240" w:lineRule="auto"/>
+        <w:rPr>
+          <w:rFonts w:ascii="Source Sans Pro Light" w:hAnsi="Source Sans Pro Light"/>
+        </w:rPr>
+      </w:pPr>
+      <w:r>
+        <w:rPr>
+          <w:rFonts w:ascii="Source Sans Pro Light" w:hAnsi="Source Sans Pro Light"/>
+        </w:rPr>
+        <w:t>I therefore conclude that the development could cause harm to archaeological remains. However, the significance of the asset and scale of harm to it is such that the effect can be managed using a planning condition.   A pre-commencement condition is necessary for clarity on what is required to safeguard archaeological interest once works begin on site. The archaeological work secured by the condition would include:</w:t>
+      </w:r>
+    </w:p>
+    <w:p>
+      <w:pPr>
+        <w:tabs>
+          <w:tab w:val="left" w:pos="5245"/>
+        </w:tabs>
+        <w:spacing w:after="0" w:line="240" w:lineRule="auto"/>
+        <w:rPr>
+          <w:rFonts w:ascii="Source Sans Pro Light" w:hAnsi="Source Sans Pro Light"/>
+        </w:rPr>
+      </w:pPr>
+    </w:p>
+    <w:p>
+      <w:pPr>
+        <w:tabs>
+          <w:tab w:val="left" w:pos="5245"/>
+        </w:tabs>
+        <w:spacing w:after="0" w:line="240" w:lineRule="auto"/>
+        <w:rPr>
+          <w:rFonts w:ascii="Source Sans Pro Light" w:hAnsi="Source Sans Pro Light" w:cstheme="minorBidi"/>
+        </w:rPr>
+      </w:pPr>
+      <w:r>
+        <w:rPr>
+          <w:rFonts w:cs="Arial"/>
+        </w:rPr>
+        <w:t>&lt;Mitigation&gt;</w:t>
+      </w:r>
+    </w:p>
+    <w:p>
+      <w:pPr>
+        <w:tabs>
+          <w:tab w:val="left" w:pos="5245"/>
+        </w:tabs>
+        <w:spacing w:after="0" w:line="240" w:lineRule="auto"/>
+        <w:rPr>
+          <w:rFonts w:ascii="Source Sans Pro Light" w:hAnsi="Source Sans Pro Light"/>
+        </w:rPr>
+      </w:pPr>
+    </w:p>
+    <w:p>
+      <w:pPr>
+        <w:tabs>
+          <w:tab w:val="left" w:pos="5245"/>
+        </w:tabs>
+        <w:spacing w:after="0" w:line="240" w:lineRule="auto"/>
+        <w:rPr>
+          <w:rFonts w:ascii="Source Sans Pro Light" w:hAnsi="Source Sans Pro Light"/>
+        </w:rPr>
+      </w:pPr>
+      <w:r>
+        <w:rPr>
+          <w:rFonts w:ascii="Source Sans Pro Light" w:hAnsi="Source Sans Pro Light"/>
+        </w:rPr>
+        <w:t xml:space="preserve">Archaeological consultants can advise on the possible implications of such mitigation requirements for the development programme and costs. </w:t>
+      </w:r>
+    </w:p>
+    <w:p>
+      <w:pPr>
+        <w:tabs>
+          <w:tab w:val="left" w:pos="5245"/>
+        </w:tabs>
+        <w:spacing w:after="0" w:line="240" w:lineRule="auto"/>
+        <w:rPr>
+          <w:rFonts w:ascii="Source Sans Pro Light" w:hAnsi="Source Sans Pro Light"/>
+        </w:rPr>
+      </w:pPr>
+    </w:p>
+    <w:p>
+      <w:pPr>
+        <w:tabs>
+          <w:tab w:val="left" w:pos="5245"/>
+        </w:tabs>
+        <w:spacing w:after="0" w:line="240" w:lineRule="auto"/>
+        <w:rPr>
+          <w:rFonts w:ascii="Source Sans Pro Light" w:hAnsi="Source Sans Pro Light"/>
+        </w:rPr>
+      </w:pPr>
+      <w:r>
+        <w:rPr>
+          <w:rFonts w:ascii="Source Sans Pro Light" w:hAnsi="Source Sans Pro Light"/>
+        </w:rPr>
+        <w:t>This letter concludes GLAAS’ free Initial Pre-application advice (that is, one free cycle of advice and engagement).  Further information on archaeology and planning in Greater London is available on the Historic England website.  If further pre-application advice (other than minor clarifications) is requested, then you will be asked to us</w:t>
+      </w:r>
       <w:bookmarkStart w:id="0" w:name="_GoBack"/>
       <w:bookmarkEnd w:id="0"/>
       <w:r>
         <w:rPr>
-          <w:i/>
-        </w:rPr>
-        <w:t>&lt;Proposal Description&gt;</w:t>
-      </w:r>
-    </w:p>
-    <w:p>
-      <w:pPr>
-        <w:tabs>
-          <w:tab w:val="left" w:pos="5245"/>
-        </w:tabs>
-        <w:spacing w:after="0" w:line="240" w:lineRule="auto"/>
-        <w:rPr>
-          <w:rFonts w:ascii="Source Sans Pro Light" w:hAnsi="Source Sans Pro Light"/>
-        </w:rPr>
-      </w:pPr>
-    </w:p>
-    <w:p>
-      <w:pPr>
-        <w:tabs>
-          <w:tab w:val="left" w:pos="5245"/>
-        </w:tabs>
-        <w:spacing w:after="0" w:line="240" w:lineRule="auto"/>
-        <w:rPr>
-          <w:rFonts w:ascii="Source Sans Pro Light" w:hAnsi="Source Sans Pro Light"/>
-          <w:b/>
-          <w:u w:val="single"/>
-        </w:rPr>
-      </w:pPr>
-      <w:r>
-        <w:rPr>
-          <w:rFonts w:ascii="Source Sans Pro Light" w:hAnsi="Source Sans Pro Light"/>
-          <w:b/>
-          <w:u w:val="single"/>
-        </w:rPr>
-        <w:t>Recommend Archaeological Condition(s)</w:t>
-      </w:r>
-    </w:p>
-    <w:p>
-      <w:pPr>
-        <w:tabs>
-          <w:tab w:val="left" w:pos="5245"/>
-        </w:tabs>
-        <w:spacing w:after="0" w:line="240" w:lineRule="auto"/>
-        <w:rPr>
-          <w:rFonts w:ascii="Source Sans Pro Light" w:hAnsi="Source Sans Pro Light"/>
-        </w:rPr>
-      </w:pPr>
-    </w:p>
-    <w:p>
-      <w:pPr>
-        <w:pStyle w:val="Keybody"/>
-      </w:pPr>
-      <w:r>
-        <w:t>Thank you for your consultation received on</w:t>
-      </w:r>
-      <w:r>
-        <w:t xml:space="preserve"> </w:t>
-      </w:r>
-      <w:r>
-        <w:t>&lt;Log Date&gt;</w:t>
-      </w:r>
-      <w:r>
-        <w:t>.</w:t>
-      </w:r>
-    </w:p>
-    <w:p>
-      <w:pPr>
-        <w:tabs>
-          <w:tab w:val="left" w:pos="5245"/>
-        </w:tabs>
-        <w:spacing w:after="0" w:line="240" w:lineRule="auto"/>
-        <w:rPr>
-          <w:rFonts w:ascii="Source Sans Pro Light" w:hAnsi="Source Sans Pro Light"/>
-        </w:rPr>
-      </w:pPr>
-    </w:p>
-    <w:p>
-      <w:pPr>
-        <w:tabs>
-          <w:tab w:val="left" w:pos="5245"/>
-        </w:tabs>
-        <w:spacing w:after="0" w:line="240" w:lineRule="auto"/>
-        <w:rPr>
-          <w:rFonts w:ascii="Source Sans Pro Light" w:hAnsi="Source Sans Pro Light"/>
-        </w:rPr>
-      </w:pPr>
-      <w:r>
-        <w:rPr>
-          <w:rFonts w:ascii="Source Sans Pro Light" w:hAnsi="Source Sans Pro Light"/>
-        </w:rPr>
-        <w:t>The Greater London Archaeological Advisory Service (GLAAS) gives advice on archaeology and planning.  Our advice follows the National Planning Policy Framework (NPPF) and the GLAAS Charter.</w:t>
-      </w:r>
-    </w:p>
-    <w:p>
-      <w:pPr>
-        <w:tabs>
-          <w:tab w:val="left" w:pos="5245"/>
-        </w:tabs>
-        <w:spacing w:after="0" w:line="240" w:lineRule="auto"/>
-        <w:rPr>
-          <w:rFonts w:ascii="Source Sans Pro Light" w:hAnsi="Source Sans Pro Light"/>
-        </w:rPr>
-      </w:pPr>
-    </w:p>
-    <w:p>
-      <w:pPr>
-        <w:tabs>
-          <w:tab w:val="left" w:pos="5245"/>
-        </w:tabs>
-        <w:spacing w:after="0" w:line="240" w:lineRule="auto"/>
-        <w:rPr>
-          <w:rFonts w:ascii="Source Sans Pro Light" w:hAnsi="Source Sans Pro Light"/>
-          <w:u w:val="single"/>
-        </w:rPr>
-      </w:pPr>
-      <w:r>
-        <w:rPr>
-          <w:rFonts w:ascii="Source Sans Pro Light" w:hAnsi="Source Sans Pro Light"/>
-          <w:u w:val="single"/>
-        </w:rPr>
-        <w:t>Assessment of Significance and Impact</w:t>
-      </w:r>
-    </w:p>
-    <w:p>
-      <w:pPr>
-        <w:pStyle w:val="Keybody"/>
-      </w:pPr>
-      <w:r>
-        <w:t>&lt;Archaeological Priority Area&gt;</w:t>
-      </w:r>
-    </w:p>
-    <w:p>
-      <w:pPr>
-        <w:spacing w:after="0" w:line="240" w:lineRule="auto"/>
-        <w:rPr>
-          <w:rFonts w:ascii="Source Sans Pro Light" w:hAnsi="Source Sans Pro Light" w:cs="Arial"/>
-        </w:rPr>
-      </w:pPr>
-    </w:p>
-    <w:p>
-      <w:pPr>
-        <w:pStyle w:val="Keybody"/>
-      </w:pPr>
-      <w:r>
-        <w:t>&lt;Assessment of Significance&gt;</w:t>
-      </w:r>
-    </w:p>
-    <w:p>
-      <w:pPr>
-        <w:tabs>
-          <w:tab w:val="left" w:pos="5245"/>
-        </w:tabs>
-        <w:spacing w:after="0" w:line="240" w:lineRule="auto"/>
-        <w:rPr>
-          <w:rFonts w:ascii="Source Sans Pro Light" w:hAnsi="Source Sans Pro Light"/>
-        </w:rPr>
-      </w:pPr>
-    </w:p>
-    <w:p>
-      <w:pPr>
-        <w:tabs>
-          <w:tab w:val="left" w:pos="5245"/>
-        </w:tabs>
-        <w:spacing w:after="0" w:line="240" w:lineRule="auto"/>
-        <w:rPr>
-          <w:rFonts w:ascii="Source Sans Pro Light" w:hAnsi="Source Sans Pro Light"/>
-          <w:u w:val="single"/>
-        </w:rPr>
-      </w:pPr>
-      <w:r>
-        <w:rPr>
-          <w:rFonts w:ascii="Source Sans Pro Light" w:hAnsi="Source Sans Pro Light"/>
-          <w:u w:val="single"/>
-        </w:rPr>
-        <w:t>Planning Policies</w:t>
-      </w:r>
-    </w:p>
-    <w:p>
-      <w:pPr>
-        <w:tabs>
-          <w:tab w:val="left" w:pos="5245"/>
-        </w:tabs>
-        <w:spacing w:after="0" w:line="240" w:lineRule="auto"/>
-        <w:rPr>
-          <w:rFonts w:ascii="Source Sans Pro Light" w:hAnsi="Source Sans Pro Light"/>
-        </w:rPr>
-      </w:pPr>
-      <w:r>
-        <w:rPr>
-          <w:rFonts w:ascii="Source Sans Pro Light" w:hAnsi="Source Sans Pro Light"/>
-        </w:rPr>
-        <w:t>NPPF Section 16 and the London Plan (20</w:t>
-      </w:r>
-      <w:r>
-        <w:rPr>
-          <w:rFonts w:ascii="Source Sans Pro Light" w:hAnsi="Source Sans Pro Light"/>
-        </w:rPr>
-        <w:t>21</w:t>
-      </w:r>
-      <w:r>
-        <w:rPr>
-          <w:rFonts w:ascii="Source Sans Pro Light" w:hAnsi="Source Sans Pro Light"/>
-        </w:rPr>
-        <w:t xml:space="preserve"> Policy HC1) recognise the positive contribution of heritage assets of all kinds and make the conservation of archaeological interest a material planning consideration.  NPPF paragraph 19</w:t>
-      </w:r>
-      <w:r>
-        <w:rPr>
-          <w:rFonts w:ascii="Source Sans Pro Light" w:hAnsi="Source Sans Pro Light"/>
-        </w:rPr>
-        <w:t>4</w:t>
-      </w:r>
-      <w:r>
-        <w:rPr>
-          <w:rFonts w:ascii="Source Sans Pro Light" w:hAnsi="Source Sans Pro Light"/>
-        </w:rPr>
-        <w:t xml:space="preserve"> says applicants should provide an </w:t>
-      </w:r>
+          <w:rFonts w:ascii="Source Sans Pro Light" w:hAnsi="Source Sans Pro Light"/>
+        </w:rPr>
+        <w:t>e our Extended Pre-application service which provides applicants with a bespoke programme of advice and engagement beyond the initial free cycle. We charge for this extended service on a cost-recovery basis; we do not make a profit from it.</w:t>
+      </w:r>
+    </w:p>
+    <w:p>
+      <w:pPr>
+        <w:tabs>
+          <w:tab w:val="left" w:pos="5245"/>
+        </w:tabs>
+        <w:spacing w:after="0" w:line="240" w:lineRule="auto"/>
+        <w:rPr>
+          <w:rFonts w:ascii="Source Sans Pro Light" w:hAnsi="Source Sans Pro Light"/>
+        </w:rPr>
+      </w:pPr>
+    </w:p>
+    <w:p>
+      <w:pPr>
+        <w:tabs>
+          <w:tab w:val="left" w:pos="5245"/>
+        </w:tabs>
+        <w:spacing w:after="0" w:line="240" w:lineRule="auto"/>
+        <w:rPr>
+          <w:rFonts w:ascii="Source Sans Pro Light" w:hAnsi="Source Sans Pro Light"/>
+        </w:rPr>
+      </w:pPr>
       <w:r>
         <w:rPr>
           <w:rFonts w:ascii="Source Sans Pro Light" w:hAnsi="Source Sans Pro Light"/>
         </w:rPr>
         <w:lastRenderedPageBreak/>
-        <w:t xml:space="preserve">archaeological assessment if their development could affect a heritage asset of archaeological interest.  </w:t>
-      </w:r>
-    </w:p>
-    <w:p>
-      <w:pPr>
-        <w:tabs>
-          <w:tab w:val="left" w:pos="5245"/>
-        </w:tabs>
-        <w:spacing w:after="0" w:line="240" w:lineRule="auto"/>
-        <w:rPr>
-          <w:rFonts w:ascii="Source Sans Pro Light" w:hAnsi="Source Sans Pro Light"/>
-        </w:rPr>
-      </w:pPr>
-    </w:p>
-    <w:p>
-      <w:pPr>
-        <w:tabs>
-          <w:tab w:val="left" w:pos="5245"/>
-        </w:tabs>
-        <w:spacing w:after="0" w:line="240" w:lineRule="auto"/>
-        <w:rPr>
-          <w:rFonts w:ascii="Source Sans Pro Light" w:hAnsi="Source Sans Pro Light"/>
-        </w:rPr>
-      </w:pPr>
-      <w:r>
-        <w:rPr>
-          <w:rFonts w:ascii="Source Sans Pro Light" w:hAnsi="Source Sans Pro Light"/>
-        </w:rPr>
-        <w:t>NPPF paragraphs 1</w:t>
-      </w:r>
-      <w:r>
-        <w:rPr>
-          <w:rFonts w:ascii="Source Sans Pro Light" w:hAnsi="Source Sans Pro Light"/>
-        </w:rPr>
-        <w:t>90</w:t>
-      </w:r>
-      <w:r>
-        <w:rPr>
-          <w:rFonts w:ascii="Source Sans Pro Light" w:hAnsi="Source Sans Pro Light"/>
-        </w:rPr>
-        <w:t xml:space="preserve"> and 19</w:t>
-      </w:r>
-      <w:r>
-        <w:rPr>
-          <w:rFonts w:ascii="Source Sans Pro Light" w:hAnsi="Source Sans Pro Light"/>
-        </w:rPr>
-        <w:t>7</w:t>
-      </w:r>
-      <w:r>
-        <w:rPr>
-          <w:rFonts w:ascii="Source Sans Pro Light" w:hAnsi="Source Sans Pro Light"/>
-        </w:rPr>
-        <w:t xml:space="preserve"> and London Plan Policy HC1 emphasise the positive contributions heritage assets can make to sustainable communities and places.  Applicants should therefore expect to identify appropriate enhancement opportunities.</w:t>
-      </w:r>
-    </w:p>
-    <w:p>
-      <w:pPr>
-        <w:tabs>
-          <w:tab w:val="left" w:pos="5245"/>
-        </w:tabs>
-        <w:spacing w:after="0" w:line="240" w:lineRule="auto"/>
-        <w:rPr>
-          <w:rFonts w:ascii="Source Sans Pro Light" w:hAnsi="Source Sans Pro Light"/>
-        </w:rPr>
-      </w:pPr>
-    </w:p>
-    <w:p>
-      <w:pPr>
-        <w:tabs>
-          <w:tab w:val="left" w:pos="5245"/>
-        </w:tabs>
-        <w:spacing w:after="0" w:line="240" w:lineRule="auto"/>
-        <w:rPr>
-          <w:rFonts w:ascii="Source Sans Pro Light" w:hAnsi="Source Sans Pro Light"/>
-        </w:rPr>
-      </w:pPr>
-      <w:r>
-        <w:rPr>
-          <w:rFonts w:ascii="Source Sans Pro Light" w:hAnsi="Source Sans Pro Light"/>
-        </w:rPr>
-        <w:t xml:space="preserve">If planning consent is granted, paragraph </w:t>
-      </w:r>
-      <w:r>
-        <w:rPr>
-          <w:rFonts w:ascii="Source Sans Pro Light" w:hAnsi="Source Sans Pro Light"/>
-        </w:rPr>
-        <w:t>205</w:t>
-      </w:r>
-      <w:r>
-        <w:rPr>
-          <w:rFonts w:ascii="Source Sans Pro Light" w:hAnsi="Source Sans Pro Light"/>
-        </w:rPr>
-        <w:t xml:space="preserve"> of the NPPF says that applicants should record the significance of any heritage assets that the development harms. Applicants should also improve knowledge of assets and make this public.</w:t>
-      </w:r>
-    </w:p>
-    <w:p>
-      <w:pPr>
-        <w:tabs>
-          <w:tab w:val="left" w:pos="5245"/>
-        </w:tabs>
-        <w:spacing w:after="0" w:line="240" w:lineRule="auto"/>
-        <w:rPr>
-          <w:rFonts w:ascii="Source Sans Pro Light" w:hAnsi="Source Sans Pro Light"/>
-        </w:rPr>
-      </w:pPr>
-    </w:p>
-    <w:p>
-      <w:pPr>
-        <w:tabs>
-          <w:tab w:val="left" w:pos="5245"/>
-        </w:tabs>
-        <w:spacing w:after="0" w:line="240" w:lineRule="auto"/>
-        <w:rPr>
-          <w:rFonts w:ascii="Source Sans Pro Light" w:hAnsi="Source Sans Pro Light"/>
-          <w:u w:val="single"/>
-        </w:rPr>
-      </w:pPr>
-      <w:r>
-        <w:rPr>
-          <w:rFonts w:ascii="Source Sans Pro Light" w:hAnsi="Source Sans Pro Light"/>
-          <w:u w:val="single"/>
-        </w:rPr>
-        <w:t>Recommendations</w:t>
-      </w:r>
-    </w:p>
-    <w:p>
-      <w:pPr>
-        <w:tabs>
-          <w:tab w:val="left" w:pos="5245"/>
-        </w:tabs>
-        <w:spacing w:after="0" w:line="240" w:lineRule="auto"/>
-        <w:rPr>
-          <w:rFonts w:ascii="Source Sans Pro Light" w:hAnsi="Source Sans Pro Light"/>
-        </w:rPr>
-      </w:pPr>
-      <w:r>
-        <w:rPr>
-          <w:rFonts w:ascii="Source Sans Pro Light" w:hAnsi="Source Sans Pro Light"/>
-        </w:rPr>
-        <w:t xml:space="preserve">I therefore conclude that the development could cause harm to archaeological remains. </w:t>
-      </w:r>
-      <w:r>
-        <w:rPr>
-          <w:rFonts w:ascii="Source Sans Pro Light" w:hAnsi="Source Sans Pro Light"/>
-        </w:rPr>
-        <w:t>However,</w:t>
-      </w:r>
-      <w:r>
-        <w:rPr>
-          <w:rFonts w:ascii="Source Sans Pro Light" w:hAnsi="Source Sans Pro Light"/>
-        </w:rPr>
-        <w:t xml:space="preserve"> the significance of the asset and scale of harm to it is such that the effect can be managed using a planning condition.   A pre-commencement condition is necessary for clarity on what is required to safeguard archaeological interest once works begin on site. The archaeological work secured by the condition would include:</w:t>
-      </w:r>
-    </w:p>
-    <w:p>
-      <w:pPr>
-        <w:tabs>
-          <w:tab w:val="left" w:pos="5245"/>
-        </w:tabs>
-        <w:spacing w:after="0" w:line="240" w:lineRule="auto"/>
-        <w:rPr>
-          <w:rFonts w:ascii="Source Sans Pro Light" w:hAnsi="Source Sans Pro Light"/>
-        </w:rPr>
-      </w:pPr>
-    </w:p>
-    <w:p>
-      <w:pPr>
-        <w:pStyle w:val="Keybody"/>
-      </w:pPr>
-      <w:r>
-        <w:t>&lt;Mitigation&gt;</w:t>
-      </w:r>
-    </w:p>
-    <w:p>
-      <w:pPr>
-        <w:tabs>
-          <w:tab w:val="left" w:pos="5245"/>
-        </w:tabs>
-        <w:spacing w:after="0" w:line="240" w:lineRule="auto"/>
-        <w:rPr>
-          <w:rFonts w:ascii="Source Sans Pro Light" w:hAnsi="Source Sans Pro Light"/>
-        </w:rPr>
-      </w:pPr>
-    </w:p>
-    <w:p>
-      <w:pPr>
-        <w:tabs>
-          <w:tab w:val="left" w:pos="5245"/>
-        </w:tabs>
-        <w:spacing w:after="0" w:line="240" w:lineRule="auto"/>
-        <w:rPr>
-          <w:rFonts w:ascii="Source Sans Pro Light" w:hAnsi="Source Sans Pro Light"/>
-        </w:rPr>
-      </w:pPr>
-      <w:r>
-        <w:rPr>
-          <w:rFonts w:ascii="Source Sans Pro Light" w:hAnsi="Source Sans Pro Light"/>
-        </w:rPr>
-        <w:t xml:space="preserve">Archaeological consultants can advise on the possible implications of such mitigation requirements for the development programme and costs. </w:t>
-      </w:r>
-    </w:p>
-    <w:p>
-      <w:pPr>
-        <w:tabs>
-          <w:tab w:val="left" w:pos="5245"/>
-        </w:tabs>
-        <w:spacing w:after="0" w:line="240" w:lineRule="auto"/>
-        <w:rPr>
-          <w:rFonts w:ascii="Source Sans Pro Light" w:hAnsi="Source Sans Pro Light"/>
-        </w:rPr>
-      </w:pPr>
-    </w:p>
-    <w:p>
-      <w:pPr>
-        <w:tabs>
-          <w:tab w:val="left" w:pos="5245"/>
-        </w:tabs>
-        <w:spacing w:after="0" w:line="240" w:lineRule="auto"/>
-        <w:rPr>
-          <w:rFonts w:ascii="Source Sans Pro Light" w:hAnsi="Source Sans Pro Light"/>
-        </w:rPr>
-      </w:pPr>
-      <w:r>
-        <w:rPr>
-          <w:rFonts w:ascii="Source Sans Pro Light" w:hAnsi="Source Sans Pro Light"/>
-        </w:rPr>
-        <w:t xml:space="preserve">This letter concludes GLAAS’ free Initial Pre-application advice (that is, one free cycle of advice and engagement).  Further information on archaeology and planning in Greater London is available on the Historic England website.  If further pre-application advice (other than minor clarifications) is </w:t>
-      </w:r>
-      <w:r>
-        <w:rPr>
-          <w:rFonts w:ascii="Source Sans Pro Light" w:hAnsi="Source Sans Pro Light"/>
-        </w:rPr>
-        <w:t>requested,</w:t>
-      </w:r>
-      <w:r>
-        <w:rPr>
-          <w:rFonts w:ascii="Source Sans Pro Light" w:hAnsi="Source Sans Pro Light"/>
-        </w:rPr>
-        <w:t xml:space="preserve"> then you will be asked to use our Extended Pre-application service which provides applicants with a bespoke programme of advice and engagement beyond the initial free cycle. We charge for this extended service on a cost-recovery basis; we do not make a profit from it.</w:t>
-      </w:r>
-    </w:p>
-    <w:p>
-      <w:pPr>
-        <w:tabs>
-          <w:tab w:val="left" w:pos="5245"/>
-        </w:tabs>
-        <w:spacing w:after="0" w:line="240" w:lineRule="auto"/>
-        <w:rPr>
-          <w:rFonts w:ascii="Source Sans Pro Light" w:hAnsi="Source Sans Pro Light"/>
-        </w:rPr>
-      </w:pPr>
-    </w:p>
-    <w:p>
-      <w:pPr>
-        <w:tabs>
-          <w:tab w:val="left" w:pos="5245"/>
-        </w:tabs>
-        <w:spacing w:after="0" w:line="240" w:lineRule="auto"/>
-        <w:rPr>
-          <w:rFonts w:ascii="Source Sans Pro Light" w:hAnsi="Source Sans Pro Light"/>
-        </w:rPr>
-      </w:pPr>
-      <w:r>
-        <w:rPr>
-          <w:rFonts w:ascii="Source Sans Pro Light" w:hAnsi="Source Sans Pro Light"/>
-        </w:rPr>
-        <w:t>This Initial Pre-application advice relates solely to archaeological considerations, is provided without prejudice to the local authority’s decision-making role, and may be shared with the local authority on whose behalf it is given.  You should also consult Historic England’s Development Advice team on statutory matters.</w:t>
+        <w:t xml:space="preserve">This Initial Pre-application advice relates solely to archaeological considerations, is provided without prejudice to the local authority’s decision-making </w:t>
+      </w:r>
+      <w:proofErr w:type="gramStart"/>
+      <w:r>
+        <w:rPr>
+          <w:rFonts w:ascii="Source Sans Pro Light" w:hAnsi="Source Sans Pro Light"/>
+        </w:rPr>
+        <w:t>role, and</w:t>
+      </w:r>
+      <w:proofErr w:type="gramEnd"/>
+      <w:r>
+        <w:rPr>
+          <w:rFonts w:ascii="Source Sans Pro Light" w:hAnsi="Source Sans Pro Light"/>
+        </w:rPr>
+        <w:t xml:space="preserve"> may be shared with the local authority on whose behalf it is given.  You should also consult Historic England’s Development Advice team on statutory matters.</w:t>
       </w:r>
     </w:p>
     <w:p>
@@ -1088,59 +1189,63 @@
     </w:p>
     <w:p>
       <w:pPr>
-        <w:pStyle w:val="KeySig"/>
-      </w:pPr>
-      <w:r>
+        <w:tabs>
+          <w:tab w:val="left" w:pos="5245"/>
+        </w:tabs>
+        <w:spacing w:after="0" w:line="240" w:lineRule="auto"/>
+        <w:rPr>
+          <w:rFonts w:ascii="Source Sans Pro Light" w:hAnsi="Source Sans Pro Light"/>
+        </w:rPr>
+      </w:pPr>
+      <w:r>
+        <w:rPr>
+          <w:rFonts w:ascii="Source Sans Pro Light" w:hAnsi="Source Sans Pro Light"/>
+        </w:rPr>
         <w:t>&lt;Casework Officer&gt;</w:t>
       </w:r>
-      <w:r>
-        <w:t xml:space="preserve"> </w:t>
-      </w:r>
-    </w:p>
-    <w:p>
-      <w:pPr>
-        <w:tabs>
-          <w:tab w:val="left" w:pos="5245"/>
-        </w:tabs>
-        <w:spacing w:after="0" w:line="240" w:lineRule="auto"/>
-        <w:rPr>
-          <w:rFonts w:ascii="Source Sans Pro Light" w:hAnsi="Source Sans Pro Light"/>
-        </w:rPr>
-      </w:pPr>
-      <w:r>
-        <w:rPr>
-          <w:rFonts w:ascii="Source Sans Pro Light" w:hAnsi="Source Sans Pro Light"/>
-        </w:rPr>
-        <w:t>Archaeology Advis</w:t>
-      </w:r>
-      <w:r>
-        <w:rPr>
-          <w:rFonts w:ascii="Source Sans Pro Light" w:hAnsi="Source Sans Pro Light"/>
-        </w:rPr>
-        <w:t>e</w:t>
-      </w:r>
-      <w:r>
-        <w:rPr>
-          <w:rFonts w:ascii="Source Sans Pro Light" w:hAnsi="Source Sans Pro Light"/>
-        </w:rPr>
-        <w:t>r</w:t>
-      </w:r>
-    </w:p>
-    <w:p>
-      <w:pPr>
-        <w:tabs>
-          <w:tab w:val="left" w:pos="5245"/>
-        </w:tabs>
-        <w:spacing w:after="0" w:line="240" w:lineRule="auto"/>
-        <w:rPr>
-          <w:rFonts w:ascii="Source Sans Pro Light" w:hAnsi="Source Sans Pro Light"/>
-        </w:rPr>
-      </w:pPr>
-      <w:r>
-        <w:rPr>
-          <w:rFonts w:ascii="Source Sans Pro Light" w:hAnsi="Source Sans Pro Light"/>
-        </w:rPr>
-        <w:lastRenderedPageBreak/>
+    </w:p>
+    <w:p>
+      <w:pPr>
+        <w:tabs>
+          <w:tab w:val="left" w:pos="5245"/>
+        </w:tabs>
+        <w:spacing w:after="0" w:line="240" w:lineRule="auto"/>
+        <w:rPr>
+          <w:rFonts w:ascii="Source Sans Pro Light" w:hAnsi="Source Sans Pro Light"/>
+        </w:rPr>
+      </w:pPr>
+    </w:p>
+    <w:p>
+      <w:pPr>
+        <w:tabs>
+          <w:tab w:val="left" w:pos="5245"/>
+        </w:tabs>
+        <w:spacing w:after="0" w:line="240" w:lineRule="auto"/>
+        <w:rPr>
+          <w:rFonts w:ascii="Source Sans Pro Light" w:hAnsi="Source Sans Pro Light"/>
+        </w:rPr>
+      </w:pPr>
+      <w:r>
+        <w:rPr>
+          <w:rFonts w:ascii="Source Sans Pro Light" w:hAnsi="Source Sans Pro Light"/>
+        </w:rPr>
+        <w:t>Archaeology Adviser</w:t>
+      </w:r>
+    </w:p>
+    <w:p>
+      <w:pPr>
+        <w:tabs>
+          <w:tab w:val="left" w:pos="5245"/>
+        </w:tabs>
+        <w:spacing w:after="0" w:line="240" w:lineRule="auto"/>
+        <w:rPr>
+          <w:rFonts w:ascii="Source Sans Pro Light" w:hAnsi="Source Sans Pro Light"/>
+        </w:rPr>
+      </w:pPr>
+      <w:r>
+        <w:rPr>
+          <w:rFonts w:ascii="Source Sans Pro Light" w:hAnsi="Source Sans Pro Light"/>
+        </w:rPr>
         <w:t>Greater London Archaeological Advisory Service</w:t>
       </w:r>
     </w:p>
@@ -1175,11 +1280,13 @@
     <w:p>
       <w:pPr>
         <w:rPr>
-          <w:rFonts w:ascii="Source Sans Pro Light" w:hAnsi="Source Sans Pro Light"/>
-        </w:rPr>
-      </w:pPr>
-    </w:p>
+          <w:szCs w:val="22"/>
+        </w:rPr>
+      </w:pPr>
+    </w:p>
+    <w:p/>
     <w:sectPr>
+      <w:footerReference w:type="default" r:id="rId12"/>
       <w:type w:val="continuous"/>
       <w:pgSz w:w="11906" w:h="16838"/>
       <w:pgMar w:top="1440" w:right="1440" w:bottom="1440" w:left="1440" w:header="708" w:footer="708" w:gutter="0"/>
@@ -2660,6 +2767,21 @@
 </file>
 
 <file path=customXml/item1.xml><?xml version="1.0" encoding="utf-8"?>
+<?mso-contentType ?>
+<FormTemplates xmlns="http://schemas.microsoft.com/sharepoint/v3/contenttype/forms">
+  <Display>DocumentLibraryForm</Display>
+  <Edit>DocumentLibraryForm</Edit>
+  <New>DocumentLibraryForm</New>
+</FormTemplates>
+</file>
+
+<file path=customXml/item2.xml><?xml version="1.0" encoding="utf-8"?>
+<p:properties xmlns:p="http://schemas.microsoft.com/office/2006/metadata/properties" xmlns:xsi="http://www.w3.org/2001/XMLSchema-instance" xmlns:pc="http://schemas.microsoft.com/office/infopath/2007/PartnerControls">
+  <documentManagement/>
+</p:properties>
+</file>
+
+<file path=customXml/item3.xml><?xml version="1.0" encoding="utf-8"?>
 <ct:contentTypeSchema xmlns:ct="http://schemas.microsoft.com/office/2006/metadata/contentType" xmlns:ma="http://schemas.microsoft.com/office/2006/metadata/properties/metaAttributes" ct:_="" ma:_="" ma:contentTypeName="Document" ma:contentTypeID="0x010100B414C6717266E74190F05281F89E6026" ma:contentTypeVersion="12" ma:contentTypeDescription="Create a new document." ma:contentTypeScope="" ma:versionID="9c5a627168d06f595f33ca24f35aedd4">
   <xsd:schema xmlns:xsd="http://www.w3.org/2001/XMLSchema" xmlns:xs="http://www.w3.org/2001/XMLSchema" xmlns:p="http://schemas.microsoft.com/office/2006/metadata/properties" xmlns:ns2="06cfe00f-839a-4df9-b5c7-4ebac7d0c360" xmlns:ns3="610ec4a7-94b8-4d25-ad4b-84626814a18d" targetNamespace="http://schemas.microsoft.com/office/2006/metadata/properties" ma:root="true" ma:fieldsID="4bcf9b8f6f85f90451be37a25cf20a3b" ns2:_="" ns3:_="">
     <xsd:import namespace="06cfe00f-839a-4df9-b5c7-4ebac7d0c360"/>
@@ -2876,26 +2998,28 @@
 </ct:contentTypeSchema>
 </file>
 
-<file path=customXml/item2.xml><?xml version="1.0" encoding="utf-8"?>
-<p:properties xmlns:p="http://schemas.microsoft.com/office/2006/metadata/properties" xmlns:xsi="http://www.w3.org/2001/XMLSchema-instance" xmlns:pc="http://schemas.microsoft.com/office/infopath/2007/PartnerControls">
-  <documentManagement/>
-</p:properties>
-</file>
-
-<file path=customXml/item3.xml><?xml version="1.0" encoding="utf-8"?>
-<?mso-contentType ?>
-<FormTemplates xmlns="http://schemas.microsoft.com/sharepoint/v3/contenttype/forms">
-  <Display>DocumentLibraryForm</Display>
-  <Edit>DocumentLibraryForm</Edit>
-  <New>DocumentLibraryForm</New>
-</FormTemplates>
-</file>
-
 <file path=customXml/item4.xml><?xml version="1.0" encoding="utf-8"?>
 <b:Sources xmlns:b="http://schemas.openxmlformats.org/officeDocument/2006/bibliography" xmlns="http://schemas.openxmlformats.org/officeDocument/2006/bibliography" SelectedStyle="/APASixthEditionOfficeOnline.xsl" StyleName="APA" Version="6"/>
 </file>
 
 <file path=customXml/itemProps1.xml><?xml version="1.0" encoding="utf-8"?>
+<ds:datastoreItem xmlns:ds="http://schemas.openxmlformats.org/officeDocument/2006/customXml" ds:itemID="{911EB586-1BB4-44AF-BEEC-CDB00643B264}">
+  <ds:schemaRefs>
+    <ds:schemaRef ds:uri="http://schemas.microsoft.com/sharepoint/v3/contenttype/forms"/>
+  </ds:schemaRefs>
+</ds:datastoreItem>
+</file>
+
+<file path=customXml/itemProps2.xml><?xml version="1.0" encoding="utf-8"?>
+<ds:datastoreItem xmlns:ds="http://schemas.openxmlformats.org/officeDocument/2006/customXml" ds:itemID="{3C0E1764-67EC-415F-B339-C96E5000762D}">
+  <ds:schemaRefs>
+    <ds:schemaRef ds:uri="http://schemas.microsoft.com/office/2006/metadata/properties"/>
+    <ds:schemaRef ds:uri="http://schemas.microsoft.com/office/infopath/2007/PartnerControls"/>
+  </ds:schemaRefs>
+</ds:datastoreItem>
+</file>
+
+<file path=customXml/itemProps3.xml><?xml version="1.0" encoding="utf-8"?>
 <ds:datastoreItem xmlns:ds="http://schemas.openxmlformats.org/officeDocument/2006/customXml" ds:itemID="{B39EBF25-8A0C-416C-AF3C-E7F21502F055}">
   <ds:schemaRefs>
     <ds:schemaRef ds:uri="http://schemas.microsoft.com/office/2006/metadata/contentType"/>
@@ -2914,25 +3038,8 @@
 </ds:datastoreItem>
 </file>
 
-<file path=customXml/itemProps2.xml><?xml version="1.0" encoding="utf-8"?>
-<ds:datastoreItem xmlns:ds="http://schemas.openxmlformats.org/officeDocument/2006/customXml" ds:itemID="{3C0E1764-67EC-415F-B339-C96E5000762D}">
-  <ds:schemaRefs>
-    <ds:schemaRef ds:uri="http://schemas.microsoft.com/office/2006/metadata/properties"/>
-    <ds:schemaRef ds:uri="http://schemas.microsoft.com/office/infopath/2007/PartnerControls"/>
-  </ds:schemaRefs>
-</ds:datastoreItem>
-</file>
-
-<file path=customXml/itemProps3.xml><?xml version="1.0" encoding="utf-8"?>
-<ds:datastoreItem xmlns:ds="http://schemas.openxmlformats.org/officeDocument/2006/customXml" ds:itemID="{911EB586-1BB4-44AF-BEEC-CDB00643B264}">
-  <ds:schemaRefs>
-    <ds:schemaRef ds:uri="http://schemas.microsoft.com/sharepoint/v3/contenttype/forms"/>
-  </ds:schemaRefs>
-</ds:datastoreItem>
-</file>
-
 <file path=customXml/itemProps4.xml><?xml version="1.0" encoding="utf-8"?>
-<ds:datastoreItem xmlns:ds="http://schemas.openxmlformats.org/officeDocument/2006/customXml" ds:itemID="{9C42C3CB-B2F4-40CC-8F09-0D073551B4C9}">
+<ds:datastoreItem xmlns:ds="http://schemas.openxmlformats.org/officeDocument/2006/customXml" ds:itemID="{A555BF3A-8838-49E4-8845-49EF1573A6EB}">
   <ds:schemaRefs>
     <ds:schemaRef ds:uri="http://schemas.openxmlformats.org/officeDocument/2006/bibliography"/>
   </ds:schemaRefs>

</xml_diff>